<commit_message>
29/09/23 - push 1
</commit_message>
<xml_diff>
--- a/hare/aula 4/contrato.docx
+++ b/hare/aula 4/contrato.docx
@@ -22,43 +22,7 @@
           <w:sz w:val="28"/>
           <w:szCs w:val="28"/>
         </w:rPr>
-        <w:t>Contrato de</w:t>
-      </w:r>
-      <w:r>
-        <w:rPr>
-          <w:rFonts w:ascii="Verdana" w:hAnsi="Verdana" w:cs="Tahoma"/>
-          <w:b/>
-          <w:sz w:val="28"/>
-          <w:szCs w:val="28"/>
-        </w:rPr>
-        <w:t xml:space="preserve"> P</w:t>
-      </w:r>
-      <w:r>
-        <w:rPr>
-          <w:rFonts w:ascii="Verdana" w:hAnsi="Verdana" w:cs="Tahoma"/>
-          <w:b/>
-          <w:sz w:val="28"/>
-          <w:szCs w:val="28"/>
-        </w:rPr>
-        <w:t xml:space="preserve">restação de </w:t>
-      </w:r>
-      <w:r>
-        <w:rPr>
-          <w:rFonts w:ascii="Verdana" w:hAnsi="Verdana" w:cs="Tahoma"/>
-          <w:b/>
-          <w:sz w:val="28"/>
-          <w:szCs w:val="28"/>
-        </w:rPr>
-        <w:t>S</w:t>
-      </w:r>
-      <w:r>
-        <w:rPr>
-          <w:rFonts w:ascii="Verdana" w:hAnsi="Verdana" w:cs="Tahoma"/>
-          <w:b/>
-          <w:sz w:val="28"/>
-          <w:szCs w:val="28"/>
-        </w:rPr>
-        <w:t>erviços de TI</w:t>
+        <w:t>Contrato de Prestação de Serviços de TI</w:t>
       </w:r>
     </w:p>
     <w:p>
@@ -126,108 +90,10 @@
           <w:sz w:val="20"/>
           <w:szCs w:val="20"/>
         </w:rPr>
-        <w:t xml:space="preserve">, com sede </w:t>
-      </w:r>
-      <w:r>
-        <w:rPr>
-          <w:rFonts w:ascii="Verdana" w:hAnsi="Verdana" w:cs="Tahoma"/>
-          <w:sz w:val="20"/>
-          <w:szCs w:val="20"/>
-        </w:rPr>
-        <w:t>na Rua</w:t>
-      </w:r>
-      <w:r>
-        <w:rPr>
-          <w:rFonts w:ascii="Verdana" w:hAnsi="Verdana" w:cs="Tahoma"/>
-          <w:sz w:val="20"/>
-          <w:szCs w:val="20"/>
-        </w:rPr>
-        <w:t xml:space="preserve"> </w:t>
-      </w:r>
-      <w:r>
-        <w:rPr>
-          <w:rFonts w:ascii="Verdana" w:hAnsi="Verdana" w:cs="Tahoma"/>
-          <w:sz w:val="20"/>
-          <w:szCs w:val="20"/>
-        </w:rPr>
-        <w:t>Pinto Catão</w:t>
-      </w:r>
-      <w:r>
-        <w:rPr>
-          <w:rFonts w:ascii="Verdana" w:hAnsi="Verdana" w:cs="Tahoma"/>
-          <w:sz w:val="20"/>
-          <w:szCs w:val="20"/>
-        </w:rPr>
-        <w:t xml:space="preserve">, nº </w:t>
-      </w:r>
-      <w:r>
-        <w:rPr>
-          <w:rFonts w:ascii="Verdana" w:hAnsi="Verdana" w:cs="Tahoma"/>
-          <w:sz w:val="20"/>
-          <w:szCs w:val="20"/>
-        </w:rPr>
-        <w:t>123</w:t>
-      </w:r>
-      <w:r>
-        <w:rPr>
-          <w:rFonts w:ascii="Verdana" w:hAnsi="Verdana" w:cs="Tahoma"/>
-          <w:sz w:val="20"/>
-          <w:szCs w:val="20"/>
-        </w:rPr>
-        <w:t>, cidade d</w:t>
-      </w:r>
-      <w:r>
-        <w:rPr>
-          <w:rFonts w:ascii="Verdana" w:hAnsi="Verdana" w:cs="Tahoma"/>
-          <w:sz w:val="20"/>
-          <w:szCs w:val="20"/>
-        </w:rPr>
-        <w:t>e Jaguariúna</w:t>
-      </w:r>
-      <w:r>
-        <w:rPr>
-          <w:rFonts w:ascii="Verdana" w:hAnsi="Verdana" w:cs="Tahoma"/>
-          <w:sz w:val="20"/>
-          <w:szCs w:val="20"/>
-        </w:rPr>
-        <w:t>, Estado</w:t>
-      </w:r>
-      <w:r>
-        <w:rPr>
-          <w:rFonts w:ascii="Verdana" w:hAnsi="Verdana" w:cs="Tahoma"/>
-          <w:sz w:val="20"/>
-          <w:szCs w:val="20"/>
-        </w:rPr>
-        <w:t xml:space="preserve"> de São Paulo</w:t>
-      </w:r>
-      <w:r>
-        <w:rPr>
-          <w:rFonts w:ascii="Verdana" w:hAnsi="Verdana" w:cs="Tahoma"/>
-          <w:sz w:val="20"/>
-          <w:szCs w:val="20"/>
-        </w:rPr>
-        <w:t xml:space="preserve">, inscrita no CNPJ/MF sob nº </w:t>
-      </w:r>
-      <w:r>
-        <w:t>0</w:t>
-      </w:r>
-      <w:r>
-        <w:t>9</w:t>
-      </w:r>
-      <w:r>
-        <w:t>.5</w:t>
-      </w:r>
-      <w:r>
-        <w:t>5</w:t>
-      </w:r>
-      <w:r>
-        <w:t>0.73</w:t>
-      </w:r>
-      <w:r>
-        <w:t>1</w:t>
-      </w:r>
-      <w:r>
-        <w:t>/0001-80</w:t>
+        <w:t xml:space="preserve">, com sede na Rua Pinto Catão, nº 123, cidade de Jaguariúna, Estado de São Paulo, inscrita no CNPJ/MF sob nº </w:t>
+      </w:r>
+      <w:r>
+        <w:t>09.550.731/0001-80</w:t>
       </w:r>
       <w:r>
         <w:rPr>
@@ -261,32 +127,15 @@
           <w:sz w:val="20"/>
           <w:szCs w:val="20"/>
         </w:rPr>
-        <w:t xml:space="preserve">Magalhães e Carvalho Informática </w:t>
-      </w:r>
-      <w:r>
-        <w:rPr>
-          <w:rFonts w:ascii="Verdana" w:hAnsi="Verdana" w:cs="Tahoma"/>
-          <w:b/>
-          <w:sz w:val="20"/>
-          <w:szCs w:val="20"/>
-        </w:rPr>
-        <w:t>LTDA</w:t>
-      </w:r>
-      <w:r>
-        <w:rPr>
-          <w:rFonts w:ascii="Verdana" w:hAnsi="Verdana" w:cs="Tahoma"/>
-          <w:sz w:val="20"/>
-          <w:szCs w:val="20"/>
-        </w:rPr>
-        <w:t xml:space="preserve">, empresa, com sede na Rua André Rocha nº 2779, cidade </w:t>
-      </w:r>
-      <w:r>
-        <w:rPr>
-          <w:rFonts w:ascii="Verdana" w:hAnsi="Verdana" w:cs="Tahoma"/>
-          <w:sz w:val="20"/>
-          <w:szCs w:val="20"/>
-        </w:rPr>
-        <w:t xml:space="preserve">de </w:t>
+        <w:t>Magalhães e Carvalho Informática LTDA</w:t>
+      </w:r>
+      <w:r>
+        <w:rPr>
+          <w:rFonts w:ascii="Verdana" w:hAnsi="Verdana" w:cs="Tahoma"/>
+          <w:sz w:val="20"/>
+          <w:szCs w:val="20"/>
+        </w:rPr>
+        <w:t xml:space="preserve">, empresa, com sede na Rua André Rocha nº 2779, cidade de </w:t>
       </w:r>
       <w:r>
         <w:rPr>
@@ -505,7 +354,17 @@
           <w:sz w:val="24"/>
           <w:szCs w:val="24"/>
         </w:rPr>
-        <w:t xml:space="preserve">serviços de gestão da </w:t>
+        <w:t xml:space="preserve">serviços de gestão da infraestrutura de ti, serviços especializados de suporte técnico de equipamentos em ti e suporte técnico e atendimento aos usuários </w:t>
+      </w:r>
+      <w:r>
+        <w:rPr>
+          <w:rFonts w:ascii="Arial" w:hAnsi="Arial" w:cs="Arial"/>
+          <w:bCs/>
+          <w:iCs/>
+          <w:sz w:val="24"/>
+          <w:szCs w:val="24"/>
+        </w:rPr>
+        <w:t>a</w:t>
       </w:r>
       <w:r>
         <w:rPr>
@@ -517,40 +376,6 @@
           <w:sz w:val="24"/>
           <w:szCs w:val="24"/>
         </w:rPr>
-        <w:t>infraestrutura</w:t>
-      </w:r>
-      <w:r>
-        <w:rPr>
-          <w:rFonts w:ascii="Arial" w:hAnsi="Arial" w:cs="Arial"/>
-          <w:b/>
-          <w:bCs/>
-          <w:i/>
-          <w:iCs/>
-          <w:sz w:val="24"/>
-          <w:szCs w:val="24"/>
-        </w:rPr>
-        <w:t xml:space="preserve"> de ti, serviços especializados de suporte técnico de equipamentos em ti e suporte técnico e atendimento aos usuários </w:t>
-      </w:r>
-      <w:r>
-        <w:rPr>
-          <w:rFonts w:ascii="Arial" w:hAnsi="Arial" w:cs="Arial"/>
-          <w:bCs/>
-          <w:iCs/>
-          <w:sz w:val="24"/>
-          <w:szCs w:val="24"/>
-        </w:rPr>
-        <w:t>a</w:t>
-      </w:r>
-      <w:r>
-        <w:rPr>
-          <w:rFonts w:ascii="Arial" w:hAnsi="Arial" w:cs="Arial"/>
-          <w:b/>
-          <w:bCs/>
-          <w:i/>
-          <w:iCs/>
-          <w:sz w:val="24"/>
-          <w:szCs w:val="24"/>
-        </w:rPr>
         <w:t xml:space="preserve"> </w:t>
       </w:r>
       <w:r>
@@ -586,39 +411,7 @@
           <w:sz w:val="24"/>
           <w:szCs w:val="24"/>
         </w:rPr>
-        <w:t xml:space="preserve">parte integrante deste instrumento, a proposta </w:t>
-      </w:r>
-      <w:r>
-        <w:rPr>
-          <w:rFonts w:ascii="Arial" w:hAnsi="Arial" w:cs="Arial"/>
-          <w:sz w:val="24"/>
-          <w:szCs w:val="24"/>
-        </w:rPr>
-        <w:t>datada</w:t>
-      </w:r>
-      <w:r>
-        <w:rPr>
-          <w:rFonts w:ascii="Arial" w:hAnsi="Arial" w:cs="Arial"/>
-          <w:sz w:val="24"/>
-          <w:szCs w:val="24"/>
-        </w:rPr>
-        <w:t xml:space="preserve"> de </w:t>
-      </w:r>
-      <w:r>
-        <w:rPr>
-          <w:rFonts w:ascii="Arial" w:hAnsi="Arial" w:cs="Arial"/>
-          <w:sz w:val="24"/>
-          <w:szCs w:val="24"/>
-        </w:rPr>
-        <w:t>10/09/2023</w:t>
-      </w:r>
-      <w:r>
-        <w:rPr>
-          <w:rFonts w:ascii="Arial" w:hAnsi="Arial" w:cs="Arial"/>
-          <w:sz w:val="24"/>
-          <w:szCs w:val="24"/>
-        </w:rPr>
-        <w:t>.</w:t>
+        <w:t>parte integrante deste instrumento, a proposta datada de 10/09/2023.</w:t>
       </w:r>
     </w:p>
     <w:p>
@@ -715,23 +508,7 @@
           <w:sz w:val="20"/>
           <w:szCs w:val="20"/>
         </w:rPr>
-        <w:t xml:space="preserve">Gestão da </w:t>
-      </w:r>
-      <w:r>
-        <w:rPr>
-          <w:rFonts w:ascii="Verdana" w:hAnsi="Verdana" w:cs="Tahoma"/>
-          <w:sz w:val="20"/>
-          <w:szCs w:val="20"/>
-        </w:rPr>
-        <w:t>infraestrutura</w:t>
-      </w:r>
-      <w:r>
-        <w:rPr>
-          <w:rFonts w:ascii="Verdana" w:hAnsi="Verdana" w:cs="Tahoma"/>
-          <w:sz w:val="20"/>
-          <w:szCs w:val="20"/>
-        </w:rPr>
-        <w:t xml:space="preserve"> de TI, incluindo a gestão dos contratos dos demais prestadores de serviços nas áreas de TI;</w:t>
+        <w:t>Gestão da infraestrutura de TI, incluindo a gestão dos contratos dos demais prestadores de serviços nas áreas de TI;</w:t>
       </w:r>
     </w:p>
     <w:p>
@@ -899,15 +676,7 @@
           <w:sz w:val="20"/>
           <w:szCs w:val="20"/>
         </w:rPr>
-        <w:t xml:space="preserve">Relatório de padronização dos procedimentos internos para gestão e utilização dos recursos de </w:t>
-      </w:r>
-      <w:r>
-        <w:rPr>
-          <w:rFonts w:ascii="Verdana" w:hAnsi="Verdana" w:cs="Tahoma"/>
-          <w:sz w:val="20"/>
-          <w:szCs w:val="20"/>
-        </w:rPr>
-        <w:t>TI;</w:t>
+        <w:t>Relatório de padronização dos procedimentos internos para gestão e utilização dos recursos de TI;</w:t>
       </w:r>
     </w:p>
     <w:p>
@@ -1965,103 +1734,7 @@
           <w:sz w:val="20"/>
           <w:szCs w:val="20"/>
         </w:rPr>
-        <w:t xml:space="preserve">2.1. O período de vigência deste contrato é de </w:t>
-      </w:r>
-      <w:r>
-        <w:rPr>
-          <w:rFonts w:ascii="Verdana" w:hAnsi="Verdana" w:cs="Tahoma"/>
-          <w:sz w:val="20"/>
-          <w:szCs w:val="20"/>
-        </w:rPr>
-        <w:t>20</w:t>
-      </w:r>
-      <w:r>
-        <w:rPr>
-          <w:rFonts w:ascii="Verdana" w:hAnsi="Verdana" w:cs="Tahoma"/>
-          <w:sz w:val="20"/>
-          <w:szCs w:val="20"/>
-        </w:rPr>
-        <w:t xml:space="preserve"> de </w:t>
-      </w:r>
-      <w:r>
-        <w:rPr>
-          <w:rFonts w:ascii="Verdana" w:hAnsi="Verdana" w:cs="Tahoma"/>
-          <w:sz w:val="20"/>
-          <w:szCs w:val="20"/>
-        </w:rPr>
-        <w:t>setembro</w:t>
-      </w:r>
-      <w:r>
-        <w:rPr>
-          <w:rFonts w:ascii="Verdana" w:hAnsi="Verdana" w:cs="Tahoma"/>
-          <w:sz w:val="20"/>
-          <w:szCs w:val="20"/>
-        </w:rPr>
-        <w:t xml:space="preserve"> de 20</w:t>
-      </w:r>
-      <w:r>
-        <w:rPr>
-          <w:rFonts w:ascii="Verdana" w:hAnsi="Verdana" w:cs="Tahoma"/>
-          <w:sz w:val="20"/>
-          <w:szCs w:val="20"/>
-        </w:rPr>
-        <w:t>23</w:t>
-      </w:r>
-      <w:r>
-        <w:rPr>
-          <w:rFonts w:ascii="Verdana" w:hAnsi="Verdana" w:cs="Tahoma"/>
-          <w:sz w:val="20"/>
-          <w:szCs w:val="20"/>
-        </w:rPr>
-        <w:t xml:space="preserve"> à </w:t>
-      </w:r>
-      <w:r>
-        <w:rPr>
-          <w:rFonts w:ascii="Verdana" w:hAnsi="Verdana" w:cs="Tahoma"/>
-          <w:sz w:val="20"/>
-          <w:szCs w:val="20"/>
-        </w:rPr>
-        <w:t>20</w:t>
-      </w:r>
-      <w:r>
-        <w:rPr>
-          <w:rFonts w:ascii="Verdana" w:hAnsi="Verdana" w:cs="Tahoma"/>
-          <w:sz w:val="20"/>
-          <w:szCs w:val="20"/>
-        </w:rPr>
-        <w:t xml:space="preserve"> de </w:t>
-      </w:r>
-      <w:r>
-        <w:rPr>
-          <w:rFonts w:ascii="Verdana" w:hAnsi="Verdana" w:cs="Tahoma"/>
-          <w:sz w:val="20"/>
-          <w:szCs w:val="20"/>
-        </w:rPr>
-        <w:t>setembro</w:t>
-      </w:r>
-      <w:r>
-        <w:rPr>
-          <w:rFonts w:ascii="Verdana" w:hAnsi="Verdana" w:cs="Tahoma"/>
-          <w:sz w:val="20"/>
-          <w:szCs w:val="20"/>
-        </w:rPr>
-        <w:t xml:space="preserve"> de 20</w:t>
-      </w:r>
-      <w:r>
-        <w:rPr>
-          <w:rFonts w:ascii="Verdana" w:hAnsi="Verdana" w:cs="Tahoma"/>
-          <w:sz w:val="20"/>
-          <w:szCs w:val="20"/>
-        </w:rPr>
-        <w:t>24</w:t>
-      </w:r>
-      <w:r>
-        <w:rPr>
-          <w:rFonts w:ascii="Verdana" w:hAnsi="Verdana" w:cs="Tahoma"/>
-          <w:sz w:val="20"/>
-          <w:szCs w:val="20"/>
-        </w:rPr>
-        <w:t xml:space="preserve"> e poderá ser renovado por iguais e sucessivos períodos, mediante termo aditivo.</w:t>
+        <w:t>2.1. O período de vigência deste contrato é de 20 de setembro de 2023 à 20 de setembro de 2024 e poderá ser renovado por iguais e sucessivos períodos, mediante termo aditivo.</w:t>
       </w:r>
     </w:p>
     <w:p>
@@ -2174,23 +1847,7 @@
           <w:sz w:val="20"/>
           <w:szCs w:val="20"/>
         </w:rPr>
-        <w:t xml:space="preserve">Em caso de horas extras ou atendimentos em </w:t>
-      </w:r>
-      <w:r>
-        <w:rPr>
-          <w:rFonts w:ascii="Verdana" w:hAnsi="Verdana"/>
-          <w:sz w:val="20"/>
-          <w:szCs w:val="20"/>
-        </w:rPr>
-        <w:t>final de</w:t>
-      </w:r>
-      <w:r>
-        <w:rPr>
-          <w:rFonts w:ascii="Verdana" w:hAnsi="Verdana"/>
-          <w:sz w:val="20"/>
-          <w:szCs w:val="20"/>
-        </w:rPr>
-        <w:t xml:space="preserve"> semana/feriados, fica acordado o sistema de banco de horas.</w:t>
+        <w:t>Em caso de horas extras ou atendimentos em final de semana/feriados, fica acordado o sistema de banco de horas.</w:t>
       </w:r>
     </w:p>
     <w:p>
@@ -2413,7 +2070,7 @@
           <w:sz w:val="20"/>
           <w:szCs w:val="20"/>
         </w:rPr>
-        <w:t>723,66</w:t>
+        <w:t>3.208,33</w:t>
       </w:r>
       <w:r>
         <w:rPr>
@@ -2433,25 +2090,7 @@
           <w:sz w:val="20"/>
           <w:szCs w:val="20"/>
         </w:rPr>
-        <w:t>setecentos e vinte e três reais e sessenta e seis centavos</w:t>
-      </w:r>
-      <w:r>
-        <w:rPr>
-          <w:rFonts w:ascii="Verdana" w:hAnsi="Verdana" w:cs="Tahoma"/>
-          <w:b/>
-          <w:bCs/>
-          <w:sz w:val="20"/>
-          <w:szCs w:val="20"/>
-        </w:rPr>
-        <w:t>)</w:t>
-      </w:r>
-      <w:r>
-        <w:rPr>
-          <w:rFonts w:ascii="Verdana" w:hAnsi="Verdana" w:cs="Tahoma"/>
-          <w:sz w:val="20"/>
-          <w:szCs w:val="20"/>
-        </w:rPr>
-        <w:t>.</w:t>
+        <w:t>três mil e duzentos e oito reais e trinta e três centavos)</w:t>
       </w:r>
     </w:p>
     <w:p>
@@ -4859,6 +4498,16 @@
           <w:szCs w:val="20"/>
         </w:rPr>
       </w:pPr>
+      <w:r>
+        <w:rPr>
+          <w:rFonts w:ascii="Verdana" w:hAnsi="Verdana" w:cs="Tahoma"/>
+          <w:b/>
+          <w:bCs/>
+          <w:sz w:val="20"/>
+          <w:szCs w:val="20"/>
+        </w:rPr>
+        <w:t>Alefe de Magalhães, Guilherme Carvalho de Oliveira</w:t>
+      </w:r>
     </w:p>
     <w:p>
       <w:pPr>
@@ -5016,107 +4665,59 @@
           <w:sz w:val="20"/>
           <w:szCs w:val="20"/>
         </w:rPr>
-        <w:t>______________________</w:t>
-      </w:r>
-      <w:r>
-        <w:rPr>
-          <w:rFonts w:ascii="Verdana" w:hAnsi="Verdana" w:cs="Tahoma"/>
-          <w:sz w:val="20"/>
-          <w:szCs w:val="20"/>
-        </w:rPr>
-        <w:t xml:space="preserve">                     </w:t>
-      </w:r>
-      <w:r>
-        <w:rPr>
-          <w:rFonts w:ascii="Verdana" w:hAnsi="Verdana" w:cs="Tahoma"/>
-          <w:sz w:val="20"/>
-          <w:szCs w:val="20"/>
-        </w:rPr>
-        <w:t>______________________</w:t>
-      </w:r>
-    </w:p>
-    <w:p>
-      <w:pPr>
-        <w:autoSpaceDE w:val="0"/>
-        <w:autoSpaceDN w:val="0"/>
-        <w:adjustRightInd w:val="0"/>
-        <w:spacing w:after="0" w:line="240" w:lineRule="auto"/>
-        <w:jc w:val="both"/>
-        <w:rPr>
-          <w:rFonts w:ascii="Verdana" w:hAnsi="Verdana" w:cs="Tahoma"/>
-          <w:sz w:val="20"/>
-          <w:szCs w:val="20"/>
-        </w:rPr>
-      </w:pPr>
-      <w:r>
-        <w:rPr>
-          <w:rFonts w:ascii="Verdana" w:hAnsi="Verdana" w:cs="Tahoma"/>
-          <w:sz w:val="20"/>
-          <w:szCs w:val="20"/>
-        </w:rPr>
-        <w:t>Nome:</w:t>
-      </w:r>
-      <w:r>
-        <w:rPr>
-          <w:rFonts w:ascii="Verdana" w:hAnsi="Verdana" w:cs="Tahoma"/>
-          <w:sz w:val="20"/>
-          <w:szCs w:val="20"/>
-        </w:rPr>
-        <w:t xml:space="preserve">                                                   </w:t>
-      </w:r>
-      <w:r>
-        <w:rPr>
-          <w:rFonts w:ascii="Verdana" w:hAnsi="Verdana" w:cs="Tahoma"/>
-          <w:sz w:val="20"/>
-          <w:szCs w:val="20"/>
-        </w:rPr>
-        <w:t>Nome:</w:t>
-      </w:r>
-    </w:p>
-    <w:p>
-      <w:pPr>
-        <w:autoSpaceDE w:val="0"/>
-        <w:autoSpaceDN w:val="0"/>
-        <w:adjustRightInd w:val="0"/>
-        <w:spacing w:after="0" w:line="240" w:lineRule="auto"/>
-        <w:jc w:val="both"/>
-        <w:rPr>
-          <w:rFonts w:ascii="Verdana" w:hAnsi="Verdana" w:cs="Tahoma"/>
-          <w:sz w:val="20"/>
-          <w:szCs w:val="20"/>
-        </w:rPr>
-      </w:pPr>
-      <w:r>
-        <w:rPr>
-          <w:rFonts w:ascii="Verdana" w:hAnsi="Verdana" w:cs="Tahoma"/>
-          <w:sz w:val="20"/>
-          <w:szCs w:val="20"/>
-        </w:rPr>
-        <w:t>CPF/MF nº:</w:t>
-      </w:r>
-      <w:r>
-        <w:rPr>
-          <w:rFonts w:ascii="Verdana" w:hAnsi="Verdana" w:cs="Tahoma"/>
-          <w:sz w:val="20"/>
-          <w:szCs w:val="20"/>
-        </w:rPr>
-        <w:t xml:space="preserve">                </w:t>
-      </w:r>
-      <w:r>
-        <w:rPr>
-          <w:rFonts w:ascii="Verdana" w:hAnsi="Verdana" w:cs="Tahoma"/>
-          <w:sz w:val="20"/>
-          <w:szCs w:val="20"/>
-        </w:rPr>
-        <w:t xml:space="preserve">                            </w:t>
-      </w:r>
-      <w:r>
-        <w:rPr>
-          <w:rFonts w:ascii="Verdana" w:hAnsi="Verdana" w:cs="Tahoma"/>
-          <w:sz w:val="20"/>
-          <w:szCs w:val="20"/>
-        </w:rPr>
-        <w:t xml:space="preserve">CPF/MF nº:                                    </w:t>
+        <w:t>______________________                     ______________________</w:t>
+      </w:r>
+    </w:p>
+    <w:p>
+      <w:pPr>
+        <w:autoSpaceDE w:val="0"/>
+        <w:autoSpaceDN w:val="0"/>
+        <w:adjustRightInd w:val="0"/>
+        <w:spacing w:after="0" w:line="240" w:lineRule="auto"/>
+        <w:jc w:val="both"/>
+        <w:rPr>
+          <w:rFonts w:ascii="Verdana" w:hAnsi="Verdana" w:cs="Tahoma"/>
+          <w:sz w:val="20"/>
+          <w:szCs w:val="20"/>
+        </w:rPr>
+      </w:pPr>
+      <w:r>
+        <w:rPr>
+          <w:rFonts w:ascii="Verdana" w:hAnsi="Verdana" w:cs="Tahoma"/>
+          <w:sz w:val="20"/>
+          <w:szCs w:val="20"/>
+        </w:rPr>
+        <w:t>Nome:                                                   Nome:</w:t>
+      </w:r>
+    </w:p>
+    <w:p>
+      <w:pPr>
+        <w:autoSpaceDE w:val="0"/>
+        <w:autoSpaceDN w:val="0"/>
+        <w:adjustRightInd w:val="0"/>
+        <w:spacing w:after="0" w:line="240" w:lineRule="auto"/>
+        <w:jc w:val="both"/>
+        <w:rPr>
+          <w:rFonts w:ascii="Verdana" w:hAnsi="Verdana" w:cs="Tahoma"/>
+          <w:sz w:val="20"/>
+          <w:szCs w:val="20"/>
+        </w:rPr>
+      </w:pPr>
+      <w:r>
+        <w:rPr>
+          <w:rFonts w:ascii="Verdana" w:hAnsi="Verdana" w:cs="Tahoma"/>
+          <w:sz w:val="20"/>
+          <w:szCs w:val="20"/>
+        </w:rPr>
+        <w:t xml:space="preserve">CPF/MF nº:                </w:t>
+      </w:r>
+      <w:r>
+        <w:rPr>
+          <w:rFonts w:ascii="Verdana" w:hAnsi="Verdana" w:cs="Tahoma"/>
+          <w:sz w:val="20"/>
+          <w:szCs w:val="20"/>
+        </w:rPr>
+        <w:t xml:space="preserve">                            CPF/MF nº:                                    </w:t>
       </w:r>
     </w:p>
     <w:sectPr>
@@ -5966,27 +5567,9 @@
   </w:num>
   <w:num w:numId="4" w16cid:durableId="1497723825">
     <w:abstractNumId w:val="1"/>
-    <w:lvlOverride w:ilvl="0"/>
-    <w:lvlOverride w:ilvl="1"/>
-    <w:lvlOverride w:ilvl="2"/>
-    <w:lvlOverride w:ilvl="3"/>
-    <w:lvlOverride w:ilvl="4"/>
-    <w:lvlOverride w:ilvl="5"/>
-    <w:lvlOverride w:ilvl="6"/>
-    <w:lvlOverride w:ilvl="7"/>
-    <w:lvlOverride w:ilvl="8"/>
   </w:num>
   <w:num w:numId="5" w16cid:durableId="1060833504">
     <w:abstractNumId w:val="6"/>
-    <w:lvlOverride w:ilvl="0"/>
-    <w:lvlOverride w:ilvl="1"/>
-    <w:lvlOverride w:ilvl="2"/>
-    <w:lvlOverride w:ilvl="3"/>
-    <w:lvlOverride w:ilvl="4"/>
-    <w:lvlOverride w:ilvl="5"/>
-    <w:lvlOverride w:ilvl="6"/>
-    <w:lvlOverride w:ilvl="7"/>
-    <w:lvlOverride w:ilvl="8"/>
   </w:num>
   <w:num w:numId="6" w16cid:durableId="326447390">
     <w:abstractNumId w:val="7"/>

</xml_diff>